<commit_message>
Fixed a grammatical error
</commit_message>
<xml_diff>
--- a/Source Documents/Sprint Reports/Sprint Report 1.docx
+++ b/Source Documents/Sprint Reports/Sprint Report 1.docx
@@ -349,8 +349,6 @@
       <w:pPr>
         <w:pStyle w:val="Heading3"/>
       </w:pPr>
-      <w:bookmarkStart w:id="0" w:name="_GoBack"/>
-      <w:bookmarkEnd w:id="0"/>
       <w:r>
         <w:t>Project Context</w:t>
       </w:r>
@@ -414,11 +412,11 @@
           <w:bottom w:val="single" w:sz="4" w:space="1" w:color="auto"/>
         </w:pBdr>
       </w:pPr>
-      <w:bookmarkStart w:id="1" w:name="_Toc337127350"/>
+      <w:bookmarkStart w:id="0" w:name="_Toc337127350"/>
       <w:r>
         <w:t>Deliverables</w:t>
       </w:r>
-      <w:bookmarkEnd w:id="1"/>
+      <w:bookmarkEnd w:id="0"/>
     </w:p>
     <w:p>
       <w:pPr>
@@ -962,14 +960,12 @@
       <w:r>
         <w:t xml:space="preserve">This was needed to add support to the </w:t>
       </w:r>
-      <w:proofErr w:type="spellStart"/>
       <w:r>
         <w:rPr>
           <w:i/>
         </w:rPr>
         <w:t>LoadSubscribers</w:t>
       </w:r>
-      <w:proofErr w:type="spellEnd"/>
       <w:r>
         <w:t xml:space="preserve"> application to mass provision these new Mobile Access features dictated by the new service GUIDs</w:t>
       </w:r>
@@ -985,14 +981,12 @@
       <w:r>
         <w:t xml:space="preserve">Implemented </w:t>
       </w:r>
-      <w:proofErr w:type="spellStart"/>
       <w:r>
         <w:rPr>
           <w:i/>
         </w:rPr>
         <w:t>CurrentlyWatching</w:t>
       </w:r>
-      <w:proofErr w:type="spellEnd"/>
       <w:r>
         <w:t xml:space="preserve"> Command</w:t>
       </w:r>
@@ -1006,15 +1000,7 @@
         </w:numPr>
       </w:pPr>
       <w:r>
-        <w:t>Started Migration of Smartphone Emulator (</w:t>
-      </w:r>
-      <w:proofErr w:type="spellStart"/>
-      <w:r>
-        <w:t>Loadtest</w:t>
-      </w:r>
-      <w:proofErr w:type="spellEnd"/>
-      <w:r>
-        <w:t>) to Emulator Controller:</w:t>
+        <w:t>Started Migration of Smartphone Emulator (Loadtest) to Emulator Controller:</w:t>
       </w:r>
     </w:p>
     <w:p>
@@ -1059,15 +1045,7 @@
         <w:t xml:space="preserve"> </w:t>
       </w:r>
       <w:r>
-        <w:t xml:space="preserve">to the </w:t>
-      </w:r>
-      <w:proofErr w:type="spellStart"/>
-      <w:r>
-        <w:t>DevExpress</w:t>
-      </w:r>
-      <w:proofErr w:type="spellEnd"/>
-      <w:r>
-        <w:t xml:space="preserve"> Equivalents:</w:t>
+        <w:t>to the DevExpress Equivalents:</w:t>
       </w:r>
     </w:p>
     <w:p>
@@ -1105,34 +1083,47 @@
       <w:r>
         <w:t xml:space="preserve">Converted all of the pages listed under the </w:t>
       </w:r>
-      <w:proofErr w:type="spellStart"/>
       <w:r>
         <w:rPr>
           <w:i/>
         </w:rPr>
-        <w:t>vSTB</w:t>
-      </w:r>
-      <w:proofErr w:type="spellEnd"/>
+        <w:t>vSTB Series</w:t>
+      </w:r>
+      <w:r>
+        <w:t xml:space="preserve"> group.</w:t>
+      </w:r>
+    </w:p>
+    <w:p>
+      <w:pPr>
+        <w:pStyle w:val="NoSpacing"/>
+        <w:numPr>
+          <w:ilvl w:val="0"/>
+          <w:numId w:val="3"/>
+        </w:numPr>
+      </w:pPr>
+      <w:r>
+        <w:t>Started design of APMAX Performance Stats inclusion into Test Suite</w:t>
+      </w:r>
+    </w:p>
+    <w:p>
+      <w:pPr>
+        <w:pStyle w:val="NoSpacing"/>
+        <w:numPr>
+          <w:ilvl w:val="1"/>
+          <w:numId w:val="3"/>
+        </w:numPr>
+      </w:pPr>
+      <w:r>
+        <w:t xml:space="preserve">Created standalone program based off TCP code from </w:t>
+      </w:r>
       <w:r>
         <w:rPr>
           <w:i/>
         </w:rPr>
-        <w:t xml:space="preserve"> Series</w:t>
-      </w:r>
-      <w:r>
-        <w:t xml:space="preserve"> group.</w:t>
-      </w:r>
-    </w:p>
-    <w:p>
-      <w:pPr>
-        <w:pStyle w:val="NoSpacing"/>
-        <w:numPr>
-          <w:ilvl w:val="0"/>
-          <w:numId w:val="3"/>
-        </w:numPr>
-      </w:pPr>
-      <w:r>
-        <w:t>Started design of APMAX Performance Stats inclusion into Test Suite</w:t>
+        <w:t xml:space="preserve">EmulatorController </w:t>
+      </w:r>
+      <w:r>
+        <w:t>that will be started from the Client using the WPF service</w:t>
       </w:r>
     </w:p>
     <w:p>
@@ -1144,35 +1135,6 @@
         </w:numPr>
       </w:pPr>
       <w:r>
-        <w:t xml:space="preserve">Created standalone program based off TCP code from </w:t>
-      </w:r>
-      <w:proofErr w:type="spellStart"/>
-      <w:r>
-        <w:rPr>
-          <w:i/>
-        </w:rPr>
-        <w:t>EmulatorController</w:t>
-      </w:r>
-      <w:proofErr w:type="spellEnd"/>
-      <w:r>
-        <w:rPr>
-          <w:i/>
-        </w:rPr>
-        <w:t xml:space="preserve"> </w:t>
-      </w:r>
-      <w:r>
-        <w:t>that will be started from the Client using the WPF service</w:t>
-      </w:r>
-    </w:p>
-    <w:p>
-      <w:pPr>
-        <w:pStyle w:val="NoSpacing"/>
-        <w:numPr>
-          <w:ilvl w:val="1"/>
-          <w:numId w:val="3"/>
-        </w:numPr>
-      </w:pPr>
-      <w:r>
         <w:t>Implemented way of sending requests</w:t>
       </w:r>
     </w:p>
@@ -1181,8 +1143,13 @@
         <w:pStyle w:val="Heading3"/>
       </w:pPr>
       <w:r>
-        <w:t xml:space="preserve">Work that is carried over into sprint 2 is as follow: </w:t>
-      </w:r>
+        <w:t xml:space="preserve">Work that is carried </w:t>
+      </w:r>
+      <w:r>
+        <w:t>over into sprint 2 is as follows:</w:t>
+      </w:r>
+      <w:bookmarkStart w:id="1" w:name="_GoBack"/>
+      <w:bookmarkEnd w:id="1"/>
     </w:p>
     <w:p>
       <w:pPr>
@@ -1241,53 +1208,28 @@
           <w:sz w:val="22"/>
           <w:szCs w:val="22"/>
         </w:rPr>
-        <w:t>Migrate Smartphone Emulator (</w:t>
-      </w:r>
-      <w:proofErr w:type="spellStart"/>
-      <w:r>
+        <w:t>Migrate Smartphone Emulator (Loadtest) to Emulator Controller</w:t>
+      </w:r>
+    </w:p>
+    <w:p>
+      <w:pPr>
+        <w:pStyle w:val="Default"/>
+        <w:numPr>
+          <w:ilvl w:val="0"/>
+          <w:numId w:val="3"/>
+        </w:numPr>
         <w:rPr>
           <w:sz w:val="22"/>
           <w:szCs w:val="22"/>
         </w:rPr>
-        <w:t>Loadtest</w:t>
-      </w:r>
-      <w:proofErr w:type="spellEnd"/>
+      </w:pPr>
       <w:r>
         <w:rPr>
           <w:sz w:val="22"/>
           <w:szCs w:val="22"/>
         </w:rPr>
-        <w:t>) to Emulator Controller</w:t>
-      </w:r>
-    </w:p>
-    <w:p>
-      <w:pPr>
-        <w:pStyle w:val="Default"/>
-        <w:numPr>
-          <w:ilvl w:val="0"/>
-          <w:numId w:val="3"/>
-        </w:numPr>
-        <w:rPr>
-          <w:sz w:val="22"/>
-          <w:szCs w:val="22"/>
-        </w:rPr>
-      </w:pPr>
-      <w:r>
-        <w:rPr>
-          <w:sz w:val="22"/>
-          <w:szCs w:val="22"/>
-        </w:rPr>
-        <w:t xml:space="preserve">Finish Converting GUI Controls to </w:t>
-      </w:r>
-      <w:proofErr w:type="spellStart"/>
-      <w:r>
-        <w:rPr>
-          <w:sz w:val="22"/>
-          <w:szCs w:val="22"/>
-        </w:rPr>
-        <w:t>DevExpress</w:t>
-      </w:r>
-      <w:proofErr w:type="spellEnd"/>
+        <w:t>Finish Converting GUI Controls to DevExpress</w:t>
+      </w:r>
     </w:p>
     <w:p>
       <w:pPr>

</xml_diff>